<commit_message>
Chỉnh sửa lại ERD
</commit_message>
<xml_diff>
--- a/Nhóm 7.docx
+++ b/Nhóm 7.docx
@@ -67,18 +67,18 @@
           <w:noProof/>
         </w:rPr>
         <w:drawing>
-          <wp:anchor distT="0" distB="0" distL="114300" distR="114300" simplePos="0" relativeHeight="251658240" behindDoc="1" locked="0" layoutInCell="1" allowOverlap="1" wp14:anchorId="68FED2E6" wp14:editId="365AEF92">
+          <wp:anchor distT="0" distB="0" distL="114300" distR="114300" simplePos="0" relativeHeight="251658240" behindDoc="1" locked="0" layoutInCell="1" allowOverlap="1" wp14:anchorId="68FED2E6" wp14:editId="3DCF2C92">
             <wp:simplePos x="0" y="0"/>
             <wp:positionH relativeFrom="margin">
               <wp:align>center</wp:align>
             </wp:positionH>
             <wp:positionV relativeFrom="paragraph">
-              <wp:posOffset>238370</wp:posOffset>
+              <wp:posOffset>344805</wp:posOffset>
             </wp:positionV>
-            <wp:extent cx="5943600" cy="3681095"/>
-            <wp:effectExtent l="0" t="0" r="0" b="0"/>
+            <wp:extent cx="6169025" cy="4663440"/>
+            <wp:effectExtent l="0" t="0" r="3175" b="3810"/>
             <wp:wrapTopAndBottom/>
-            <wp:docPr id="1701142210" name="Picture 1" descr="A screenshot of a computer&#10;&#10;AI-generated content may be incorrect."/>
+            <wp:docPr id="1701142210" name="Picture 1"/>
             <wp:cNvGraphicFramePr>
               <a:graphicFrameLocks xmlns:a="http://schemas.openxmlformats.org/drawingml/2006/main" noChangeAspect="1"/>
             </wp:cNvGraphicFramePr>
@@ -86,7 +86,7 @@
               <a:graphicData uri="http://schemas.openxmlformats.org/drawingml/2006/picture">
                 <pic:pic xmlns:pic="http://schemas.openxmlformats.org/drawingml/2006/picture">
                   <pic:nvPicPr>
-                    <pic:cNvPr id="1701142210" name="Picture 1" descr="A screenshot of a computer&#10;&#10;AI-generated content may be incorrect."/>
+                    <pic:cNvPr id="1701142210" name="Picture 1"/>
                     <pic:cNvPicPr/>
                   </pic:nvPicPr>
                   <pic:blipFill>
@@ -104,7 +104,7 @@
                   <pic:spPr>
                     <a:xfrm>
                       <a:off x="0" y="0"/>
-                      <a:ext cx="5943600" cy="3681095"/>
+                      <a:ext cx="6169025" cy="4663440"/>
                     </a:xfrm>
                     <a:prstGeom prst="rect">
                       <a:avLst/>
@@ -113,6 +113,12 @@
                 </pic:pic>
               </a:graphicData>
             </a:graphic>
+            <wp14:sizeRelH relativeFrom="margin">
+              <wp14:pctWidth>0</wp14:pctWidth>
+            </wp14:sizeRelH>
+            <wp14:sizeRelV relativeFrom="margin">
+              <wp14:pctHeight>0</wp14:pctHeight>
+            </wp14:sizeRelV>
           </wp:anchor>
         </w:drawing>
       </w:r>

</xml_diff>